<commit_message>
Week 1 final commit
</commit_message>
<xml_diff>
--- a/Assignment Writeups/mSievers - W1 Activity 1.docx
+++ b/Assignment Writeups/mSievers - W1 Activity 1.docx
@@ -296,6 +296,847 @@
           </wp:inline>
         </w:drawing>
       </w:r>
+    </w:p>
+    <w:p>
+      <w:pPr>
+        <w:pStyle w:val="BodyText2"/>
+        <w:ind w:firstLine="0"/>
+        <w:rPr>
+          <w:rFonts w:ascii="Times New Roman" w:hAnsi="Times New Roman"/>
+        </w:rPr>
+      </w:pPr>
+      <w:r>
+        <w:rPr>
+          <w:rFonts w:ascii="Times New Roman" w:hAnsi="Times New Roman"/>
+        </w:rPr>
+        <w:t xml:space="preserve">Screen Shot </w:t>
+      </w:r>
+      <w:r>
+        <w:rPr>
+          <w:rFonts w:ascii="Times New Roman" w:hAnsi="Times New Roman"/>
+        </w:rPr>
+        <w:t>2</w:t>
+      </w:r>
+      <w:r>
+        <w:rPr>
+          <w:rFonts w:ascii="Times New Roman" w:hAnsi="Times New Roman"/>
+          <w:noProof/>
+        </w:rPr>
+        <w:drawing>
+          <wp:inline distT="0" distB="0" distL="0" distR="0" wp14:anchorId="54B55A13" wp14:editId="5B6D69BD">
+            <wp:extent cx="5943600" cy="2694940"/>
+            <wp:effectExtent l="0" t="0" r="0" b="0"/>
+            <wp:docPr id="13" name="Picture 13"/>
+            <wp:cNvGraphicFramePr>
+              <a:graphicFrameLocks xmlns:a="http://schemas.openxmlformats.org/drawingml/2006/main" noChangeAspect="1"/>
+            </wp:cNvGraphicFramePr>
+            <a:graphic xmlns:a="http://schemas.openxmlformats.org/drawingml/2006/main">
+              <a:graphicData uri="http://schemas.openxmlformats.org/drawingml/2006/picture">
+                <pic:pic xmlns:pic="http://schemas.openxmlformats.org/drawingml/2006/picture">
+                  <pic:nvPicPr>
+                    <pic:cNvPr id="13" name="Screen Shot 2020-11-03 at 10.01.17 AM.png"/>
+                    <pic:cNvPicPr/>
+                  </pic:nvPicPr>
+                  <pic:blipFill>
+                    <a:blip r:embed="rId16">
+                      <a:extLst>
+                        <a:ext uri="{28A0092B-C50C-407E-A947-70E740481C1C}">
+                          <a14:useLocalDpi xmlns:a14="http://schemas.microsoft.com/office/drawing/2010/main" val="0"/>
+                        </a:ext>
+                      </a:extLst>
+                    </a:blip>
+                    <a:stretch>
+                      <a:fillRect/>
+                    </a:stretch>
+                  </pic:blipFill>
+                  <pic:spPr>
+                    <a:xfrm>
+                      <a:off x="0" y="0"/>
+                      <a:ext cx="5943600" cy="2694940"/>
+                    </a:xfrm>
+                    <a:prstGeom prst="rect">
+                      <a:avLst/>
+                    </a:prstGeom>
+                  </pic:spPr>
+                </pic:pic>
+              </a:graphicData>
+            </a:graphic>
+          </wp:inline>
+        </w:drawing>
+      </w:r>
+    </w:p>
+    <w:p>
+      <w:pPr>
+        <w:pStyle w:val="BodyText2"/>
+        <w:ind w:firstLine="0"/>
+        <w:rPr>
+          <w:rFonts w:ascii="Times New Roman" w:hAnsi="Times New Roman"/>
+        </w:rPr>
+      </w:pPr>
+      <w:r>
+        <w:rPr>
+          <w:rFonts w:ascii="Times New Roman" w:hAnsi="Times New Roman"/>
+        </w:rPr>
+        <w:t xml:space="preserve">Screen shot </w:t>
+      </w:r>
+      <w:r>
+        <w:rPr>
+          <w:rFonts w:ascii="Times New Roman" w:hAnsi="Times New Roman"/>
+        </w:rPr>
+        <w:t>3</w:t>
+      </w:r>
+    </w:p>
+    <w:p>
+      <w:pPr>
+        <w:pStyle w:val="BodyText2"/>
+        <w:ind w:firstLine="0"/>
+        <w:rPr>
+          <w:rFonts w:ascii="Times New Roman" w:hAnsi="Times New Roman"/>
+        </w:rPr>
+      </w:pPr>
+      <w:r>
+        <w:rPr>
+          <w:rFonts w:ascii="Times New Roman" w:hAnsi="Times New Roman"/>
+        </w:rPr>
+        <w:t xml:space="preserve">Screen shot </w:t>
+      </w:r>
+      <w:r>
+        <w:rPr>
+          <w:rFonts w:ascii="Times New Roman" w:hAnsi="Times New Roman"/>
+        </w:rPr>
+        <w:t>4</w:t>
+      </w:r>
+    </w:p>
+    <w:p>
+      <w:pPr>
+        <w:pStyle w:val="BodyText2"/>
+        <w:ind w:firstLine="0"/>
+        <w:rPr>
+          <w:rFonts w:ascii="Times New Roman" w:hAnsi="Times New Roman"/>
+        </w:rPr>
+      </w:pPr>
+      <w:r>
+        <w:rPr>
+          <w:rFonts w:ascii="Times New Roman" w:hAnsi="Times New Roman"/>
+          <w:noProof/>
+        </w:rPr>
+        <w:lastRenderedPageBreak/>
+        <w:drawing>
+          <wp:inline distT="0" distB="0" distL="0" distR="0" wp14:anchorId="4433884C" wp14:editId="1CC693B8">
+            <wp:extent cx="5740400" cy="3378200"/>
+            <wp:effectExtent l="0" t="0" r="0" b="0"/>
+            <wp:docPr id="14" name="Picture 14"/>
+            <wp:cNvGraphicFramePr>
+              <a:graphicFrameLocks xmlns:a="http://schemas.openxmlformats.org/drawingml/2006/main" noChangeAspect="1"/>
+            </wp:cNvGraphicFramePr>
+            <a:graphic xmlns:a="http://schemas.openxmlformats.org/drawingml/2006/main">
+              <a:graphicData uri="http://schemas.openxmlformats.org/drawingml/2006/picture">
+                <pic:pic xmlns:pic="http://schemas.openxmlformats.org/drawingml/2006/picture">
+                  <pic:nvPicPr>
+                    <pic:cNvPr id="14" name="Screen Shot 2020-11-03 at 3.39.28 PM.png"/>
+                    <pic:cNvPicPr/>
+                  </pic:nvPicPr>
+                  <pic:blipFill>
+                    <a:blip r:embed="rId17">
+                      <a:extLst>
+                        <a:ext uri="{28A0092B-C50C-407E-A947-70E740481C1C}">
+                          <a14:useLocalDpi xmlns:a14="http://schemas.microsoft.com/office/drawing/2010/main" val="0"/>
+                        </a:ext>
+                      </a:extLst>
+                    </a:blip>
+                    <a:stretch>
+                      <a:fillRect/>
+                    </a:stretch>
+                  </pic:blipFill>
+                  <pic:spPr>
+                    <a:xfrm>
+                      <a:off x="0" y="0"/>
+                      <a:ext cx="5740400" cy="3378200"/>
+                    </a:xfrm>
+                    <a:prstGeom prst="rect">
+                      <a:avLst/>
+                    </a:prstGeom>
+                  </pic:spPr>
+                </pic:pic>
+              </a:graphicData>
+            </a:graphic>
+          </wp:inline>
+        </w:drawing>
+      </w:r>
+    </w:p>
+    <w:p>
+      <w:pPr>
+        <w:pStyle w:val="BodyText2"/>
+        <w:ind w:firstLine="0"/>
+        <w:rPr>
+          <w:rFonts w:ascii="Times New Roman" w:hAnsi="Times New Roman"/>
+        </w:rPr>
+      </w:pPr>
+      <w:r>
+        <w:rPr>
+          <w:rFonts w:ascii="Times New Roman" w:hAnsi="Times New Roman"/>
+        </w:rPr>
+        <w:lastRenderedPageBreak/>
+        <w:t xml:space="preserve">Screen Shot </w:t>
+      </w:r>
+      <w:r>
+        <w:rPr>
+          <w:rFonts w:ascii="Times New Roman" w:hAnsi="Times New Roman"/>
+        </w:rPr>
+        <w:t>5</w:t>
+      </w:r>
+      <w:r>
+        <w:rPr>
+          <w:rFonts w:ascii="Times New Roman" w:hAnsi="Times New Roman"/>
+          <w:noProof/>
+        </w:rPr>
+        <w:drawing>
+          <wp:inline distT="0" distB="0" distL="0" distR="0" wp14:anchorId="7AC9ED4B" wp14:editId="66229128">
+            <wp:extent cx="5943600" cy="6325870"/>
+            <wp:effectExtent l="0" t="0" r="0" b="0"/>
+            <wp:docPr id="15" name="Picture 15"/>
+            <wp:cNvGraphicFramePr>
+              <a:graphicFrameLocks xmlns:a="http://schemas.openxmlformats.org/drawingml/2006/main" noChangeAspect="1"/>
+            </wp:cNvGraphicFramePr>
+            <a:graphic xmlns:a="http://schemas.openxmlformats.org/drawingml/2006/main">
+              <a:graphicData uri="http://schemas.openxmlformats.org/drawingml/2006/picture">
+                <pic:pic xmlns:pic="http://schemas.openxmlformats.org/drawingml/2006/picture">
+                  <pic:nvPicPr>
+                    <pic:cNvPr id="15" name="Screen Shot 2020-11-03 at 3.43.46 PM.png"/>
+                    <pic:cNvPicPr/>
+                  </pic:nvPicPr>
+                  <pic:blipFill>
+                    <a:blip r:embed="rId18" cstate="print">
+                      <a:extLst>
+                        <a:ext uri="{28A0092B-C50C-407E-A947-70E740481C1C}">
+                          <a14:useLocalDpi xmlns:a14="http://schemas.microsoft.com/office/drawing/2010/main" val="0"/>
+                        </a:ext>
+                      </a:extLst>
+                    </a:blip>
+                    <a:stretch>
+                      <a:fillRect/>
+                    </a:stretch>
+                  </pic:blipFill>
+                  <pic:spPr>
+                    <a:xfrm>
+                      <a:off x="0" y="0"/>
+                      <a:ext cx="5943600" cy="6325870"/>
+                    </a:xfrm>
+                    <a:prstGeom prst="rect">
+                      <a:avLst/>
+                    </a:prstGeom>
+                  </pic:spPr>
+                </pic:pic>
+              </a:graphicData>
+            </a:graphic>
+          </wp:inline>
+        </w:drawing>
+      </w:r>
+    </w:p>
+    <w:p>
+      <w:pPr>
+        <w:pStyle w:val="BodyText2"/>
+        <w:ind w:firstLine="0"/>
+        <w:rPr>
+          <w:rFonts w:ascii="Times New Roman" w:hAnsi="Times New Roman"/>
+        </w:rPr>
+      </w:pPr>
+      <w:r>
+        <w:rPr>
+          <w:rFonts w:ascii="Times New Roman" w:hAnsi="Times New Roman"/>
+        </w:rPr>
+        <w:t>Screen shot</w:t>
+      </w:r>
+      <w:r>
+        <w:rPr>
+          <w:rFonts w:ascii="Times New Roman" w:hAnsi="Times New Roman"/>
+        </w:rPr>
+        <w:t xml:space="preserve"> 6</w:t>
+      </w:r>
+      <w:r>
+        <w:rPr>
+          <w:rFonts w:ascii="Times New Roman" w:hAnsi="Times New Roman"/>
+        </w:rPr>
+        <w:t xml:space="preserve"> </w:t>
+      </w:r>
+      <w:proofErr w:type="spellStart"/>
+      <w:r>
+        <w:rPr>
+          <w:rFonts w:ascii="Times New Roman" w:hAnsi="Times New Roman"/>
+        </w:rPr>
+        <w:t>RaceCar</w:t>
+      </w:r>
+      <w:proofErr w:type="spellEnd"/>
+      <w:r>
+        <w:rPr>
+          <w:rFonts w:ascii="Times New Roman" w:hAnsi="Times New Roman"/>
+        </w:rPr>
+        <w:t xml:space="preserve"> UML</w:t>
+      </w:r>
+    </w:p>
+    <w:p>
+      <w:pPr>
+        <w:pStyle w:val="BodyText2"/>
+        <w:ind w:firstLine="0"/>
+        <w:rPr>
+          <w:rFonts w:ascii="Times New Roman" w:hAnsi="Times New Roman"/>
+        </w:rPr>
+      </w:pPr>
+      <w:r>
+        <w:rPr>
+          <w:rFonts w:ascii="Times New Roman" w:hAnsi="Times New Roman"/>
+          <w:noProof/>
+        </w:rPr>
+        <w:lastRenderedPageBreak/>
+        <w:drawing>
+          <wp:inline distT="0" distB="0" distL="0" distR="0" wp14:anchorId="382C35E4" wp14:editId="3F7E3939">
+            <wp:extent cx="5359400" cy="6375400"/>
+            <wp:effectExtent l="0" t="0" r="0" b="0"/>
+            <wp:docPr id="16" name="Picture 16"/>
+            <wp:cNvGraphicFramePr>
+              <a:graphicFrameLocks xmlns:a="http://schemas.openxmlformats.org/drawingml/2006/main" noChangeAspect="1"/>
+            </wp:cNvGraphicFramePr>
+            <a:graphic xmlns:a="http://schemas.openxmlformats.org/drawingml/2006/main">
+              <a:graphicData uri="http://schemas.openxmlformats.org/drawingml/2006/picture">
+                <pic:pic xmlns:pic="http://schemas.openxmlformats.org/drawingml/2006/picture">
+                  <pic:nvPicPr>
+                    <pic:cNvPr id="16" name="Screen Shot 2020-11-03 at 7.45.28 PM.png"/>
+                    <pic:cNvPicPr/>
+                  </pic:nvPicPr>
+                  <pic:blipFill>
+                    <a:blip r:embed="rId19">
+                      <a:extLst>
+                        <a:ext uri="{28A0092B-C50C-407E-A947-70E740481C1C}">
+                          <a14:useLocalDpi xmlns:a14="http://schemas.microsoft.com/office/drawing/2010/main" val="0"/>
+                        </a:ext>
+                      </a:extLst>
+                    </a:blip>
+                    <a:stretch>
+                      <a:fillRect/>
+                    </a:stretch>
+                  </pic:blipFill>
+                  <pic:spPr>
+                    <a:xfrm>
+                      <a:off x="0" y="0"/>
+                      <a:ext cx="5359400" cy="6375400"/>
+                    </a:xfrm>
+                    <a:prstGeom prst="rect">
+                      <a:avLst/>
+                    </a:prstGeom>
+                  </pic:spPr>
+                </pic:pic>
+              </a:graphicData>
+            </a:graphic>
+          </wp:inline>
+        </w:drawing>
+      </w:r>
+    </w:p>
+    <w:p>
+      <w:pPr>
+        <w:pStyle w:val="BodyText2"/>
+        <w:ind w:firstLine="0"/>
+        <w:rPr>
+          <w:rFonts w:ascii="Times New Roman" w:hAnsi="Times New Roman"/>
+        </w:rPr>
+      </w:pPr>
+      <w:r>
+        <w:rPr>
+          <w:rFonts w:ascii="Times New Roman" w:hAnsi="Times New Roman"/>
+        </w:rPr>
+        <w:t xml:space="preserve">Screen shot </w:t>
+      </w:r>
+      <w:r>
+        <w:rPr>
+          <w:rFonts w:ascii="Times New Roman" w:hAnsi="Times New Roman"/>
+        </w:rPr>
+        <w:t xml:space="preserve">7 </w:t>
+      </w:r>
+      <w:proofErr w:type="spellStart"/>
+      <w:r>
+        <w:rPr>
+          <w:rFonts w:ascii="Times New Roman" w:hAnsi="Times New Roman"/>
+        </w:rPr>
+        <w:t>RaceCar</w:t>
+      </w:r>
+      <w:proofErr w:type="spellEnd"/>
+      <w:r>
+        <w:rPr>
+          <w:rFonts w:ascii="Times New Roman" w:hAnsi="Times New Roman"/>
+        </w:rPr>
+        <w:t xml:space="preserve"> in action</w:t>
+      </w:r>
+    </w:p>
+    <w:p>
+      <w:pPr>
+        <w:pStyle w:val="BodyText2"/>
+        <w:ind w:firstLine="0"/>
+        <w:rPr>
+          <w:rFonts w:ascii="Times New Roman" w:hAnsi="Times New Roman"/>
+        </w:rPr>
+      </w:pPr>
+      <w:r>
+        <w:rPr>
+          <w:rFonts w:ascii="Times New Roman" w:hAnsi="Times New Roman"/>
+          <w:noProof/>
+        </w:rPr>
+        <w:lastRenderedPageBreak/>
+        <w:drawing>
+          <wp:inline distT="0" distB="0" distL="0" distR="0" wp14:anchorId="0C075161" wp14:editId="7B6BFC59">
+            <wp:extent cx="5943600" cy="5552440"/>
+            <wp:effectExtent l="0" t="0" r="0" b="0"/>
+            <wp:docPr id="17" name="Picture 17"/>
+            <wp:cNvGraphicFramePr>
+              <a:graphicFrameLocks xmlns:a="http://schemas.openxmlformats.org/drawingml/2006/main" noChangeAspect="1"/>
+            </wp:cNvGraphicFramePr>
+            <a:graphic xmlns:a="http://schemas.openxmlformats.org/drawingml/2006/main">
+              <a:graphicData uri="http://schemas.openxmlformats.org/drawingml/2006/picture">
+                <pic:pic xmlns:pic="http://schemas.openxmlformats.org/drawingml/2006/picture">
+                  <pic:nvPicPr>
+                    <pic:cNvPr id="17" name="Screen Shot 2020-11-03 at 7.46.24 PM.png"/>
+                    <pic:cNvPicPr/>
+                  </pic:nvPicPr>
+                  <pic:blipFill>
+                    <a:blip r:embed="rId20">
+                      <a:extLst>
+                        <a:ext uri="{28A0092B-C50C-407E-A947-70E740481C1C}">
+                          <a14:useLocalDpi xmlns:a14="http://schemas.microsoft.com/office/drawing/2010/main" val="0"/>
+                        </a:ext>
+                      </a:extLst>
+                    </a:blip>
+                    <a:stretch>
+                      <a:fillRect/>
+                    </a:stretch>
+                  </pic:blipFill>
+                  <pic:spPr>
+                    <a:xfrm>
+                      <a:off x="0" y="0"/>
+                      <a:ext cx="5943600" cy="5552440"/>
+                    </a:xfrm>
+                    <a:prstGeom prst="rect">
+                      <a:avLst/>
+                    </a:prstGeom>
+                  </pic:spPr>
+                </pic:pic>
+              </a:graphicData>
+            </a:graphic>
+          </wp:inline>
+        </w:drawing>
+      </w:r>
+    </w:p>
+    <w:p>
+      <w:pPr>
+        <w:pStyle w:val="BodyText2"/>
+        <w:ind w:firstLine="0"/>
+        <w:rPr>
+          <w:rFonts w:ascii="Times New Roman" w:hAnsi="Times New Roman"/>
+        </w:rPr>
+      </w:pPr>
+      <w:r>
+        <w:rPr>
+          <w:rFonts w:ascii="Times New Roman" w:hAnsi="Times New Roman"/>
+        </w:rPr>
+        <w:t xml:space="preserve">Screen shot 8 Superhero </w:t>
+      </w:r>
+      <w:proofErr w:type="spellStart"/>
+      <w:r>
+        <w:rPr>
+          <w:rFonts w:ascii="Times New Roman" w:hAnsi="Times New Roman"/>
+        </w:rPr>
+        <w:t>PlayGame.php</w:t>
+      </w:r>
+      <w:proofErr w:type="spellEnd"/>
+    </w:p>
+    <w:p>
+      <w:pPr>
+        <w:pStyle w:val="BodyText2"/>
+        <w:ind w:firstLine="0"/>
+        <w:rPr>
+          <w:rFonts w:ascii="Times New Roman" w:hAnsi="Times New Roman"/>
+        </w:rPr>
+      </w:pPr>
+      <w:r>
+        <w:rPr>
+          <w:rFonts w:ascii="Times New Roman" w:hAnsi="Times New Roman"/>
+          <w:noProof/>
+        </w:rPr>
+        <w:lastRenderedPageBreak/>
+        <w:drawing>
+          <wp:inline distT="0" distB="0" distL="0" distR="0" wp14:anchorId="7D8FC2B8" wp14:editId="678FBB40">
+            <wp:extent cx="4391660" cy="8229600"/>
+            <wp:effectExtent l="0" t="0" r="2540" b="0"/>
+            <wp:docPr id="18" name="Picture 18"/>
+            <wp:cNvGraphicFramePr>
+              <a:graphicFrameLocks xmlns:a="http://schemas.openxmlformats.org/drawingml/2006/main" noChangeAspect="1"/>
+            </wp:cNvGraphicFramePr>
+            <a:graphic xmlns:a="http://schemas.openxmlformats.org/drawingml/2006/main">
+              <a:graphicData uri="http://schemas.openxmlformats.org/drawingml/2006/picture">
+                <pic:pic xmlns:pic="http://schemas.openxmlformats.org/drawingml/2006/picture">
+                  <pic:nvPicPr>
+                    <pic:cNvPr id="18" name="Screen Shot 2020-11-04 at 10.30.07 AM.png"/>
+                    <pic:cNvPicPr/>
+                  </pic:nvPicPr>
+                  <pic:blipFill>
+                    <a:blip r:embed="rId21">
+                      <a:extLst>
+                        <a:ext uri="{28A0092B-C50C-407E-A947-70E740481C1C}">
+                          <a14:useLocalDpi xmlns:a14="http://schemas.microsoft.com/office/drawing/2010/main" val="0"/>
+                        </a:ext>
+                      </a:extLst>
+                    </a:blip>
+                    <a:stretch>
+                      <a:fillRect/>
+                    </a:stretch>
+                  </pic:blipFill>
+                  <pic:spPr>
+                    <a:xfrm>
+                      <a:off x="0" y="0"/>
+                      <a:ext cx="4391660" cy="8229600"/>
+                    </a:xfrm>
+                    <a:prstGeom prst="rect">
+                      <a:avLst/>
+                    </a:prstGeom>
+                  </pic:spPr>
+                </pic:pic>
+              </a:graphicData>
+            </a:graphic>
+          </wp:inline>
+        </w:drawing>
+      </w:r>
+    </w:p>
+    <w:p>
+      <w:pPr>
+        <w:pStyle w:val="BodyText2"/>
+        <w:ind w:firstLine="0"/>
+        <w:rPr>
+          <w:rFonts w:ascii="Times New Roman" w:hAnsi="Times New Roman"/>
+        </w:rPr>
+      </w:pPr>
+      <w:r>
+        <w:rPr>
+          <w:rFonts w:ascii="Times New Roman" w:hAnsi="Times New Roman"/>
+        </w:rPr>
+        <w:lastRenderedPageBreak/>
+        <w:t>Screen shot 9 Static Variable</w:t>
+      </w:r>
+    </w:p>
+    <w:p>
+      <w:pPr>
+        <w:pStyle w:val="BodyText2"/>
+        <w:ind w:firstLine="0"/>
+        <w:rPr>
+          <w:rFonts w:ascii="Times New Roman" w:hAnsi="Times New Roman"/>
+        </w:rPr>
+      </w:pPr>
+      <w:r>
+        <w:rPr>
+          <w:rFonts w:ascii="Times New Roman" w:hAnsi="Times New Roman"/>
+          <w:noProof/>
+        </w:rPr>
+        <w:drawing>
+          <wp:inline distT="0" distB="0" distL="0" distR="0" wp14:anchorId="265FC9CB" wp14:editId="3AA66E86">
+            <wp:extent cx="5943600" cy="1651635"/>
+            <wp:effectExtent l="0" t="0" r="0" b="0"/>
+            <wp:docPr id="19" name="Picture 19"/>
+            <wp:cNvGraphicFramePr>
+              <a:graphicFrameLocks xmlns:a="http://schemas.openxmlformats.org/drawingml/2006/main" noChangeAspect="1"/>
+            </wp:cNvGraphicFramePr>
+            <a:graphic xmlns:a="http://schemas.openxmlformats.org/drawingml/2006/main">
+              <a:graphicData uri="http://schemas.openxmlformats.org/drawingml/2006/picture">
+                <pic:pic xmlns:pic="http://schemas.openxmlformats.org/drawingml/2006/picture">
+                  <pic:nvPicPr>
+                    <pic:cNvPr id="19" name="Screen Shot 2020-11-04 at 10.41.00 AM.png"/>
+                    <pic:cNvPicPr/>
+                  </pic:nvPicPr>
+                  <pic:blipFill>
+                    <a:blip r:embed="rId22">
+                      <a:extLst>
+                        <a:ext uri="{28A0092B-C50C-407E-A947-70E740481C1C}">
+                          <a14:useLocalDpi xmlns:a14="http://schemas.microsoft.com/office/drawing/2010/main" val="0"/>
+                        </a:ext>
+                      </a:extLst>
+                    </a:blip>
+                    <a:stretch>
+                      <a:fillRect/>
+                    </a:stretch>
+                  </pic:blipFill>
+                  <pic:spPr>
+                    <a:xfrm>
+                      <a:off x="0" y="0"/>
+                      <a:ext cx="5943600" cy="1651635"/>
+                    </a:xfrm>
+                    <a:prstGeom prst="rect">
+                      <a:avLst/>
+                    </a:prstGeom>
+                  </pic:spPr>
+                </pic:pic>
+              </a:graphicData>
+            </a:graphic>
+          </wp:inline>
+        </w:drawing>
+      </w:r>
+      <w:r>
+        <w:rPr>
+          <w:rFonts w:ascii="Times New Roman" w:hAnsi="Times New Roman"/>
+          <w:noProof/>
+        </w:rPr>
+        <w:drawing>
+          <wp:inline distT="0" distB="0" distL="0" distR="0" wp14:anchorId="442A1AEA" wp14:editId="734F8D6E">
+            <wp:extent cx="5943600" cy="2034540"/>
+            <wp:effectExtent l="0" t="0" r="0" b="0"/>
+            <wp:docPr id="20" name="Picture 20"/>
+            <wp:cNvGraphicFramePr>
+              <a:graphicFrameLocks xmlns:a="http://schemas.openxmlformats.org/drawingml/2006/main" noChangeAspect="1"/>
+            </wp:cNvGraphicFramePr>
+            <a:graphic xmlns:a="http://schemas.openxmlformats.org/drawingml/2006/main">
+              <a:graphicData uri="http://schemas.openxmlformats.org/drawingml/2006/picture">
+                <pic:pic xmlns:pic="http://schemas.openxmlformats.org/drawingml/2006/picture">
+                  <pic:nvPicPr>
+                    <pic:cNvPr id="20" name="Screen Shot 2020-11-04 at 10.44.27 AM.png"/>
+                    <pic:cNvPicPr/>
+                  </pic:nvPicPr>
+                  <pic:blipFill>
+                    <a:blip r:embed="rId23">
+                      <a:extLst>
+                        <a:ext uri="{28A0092B-C50C-407E-A947-70E740481C1C}">
+                          <a14:useLocalDpi xmlns:a14="http://schemas.microsoft.com/office/drawing/2010/main" val="0"/>
+                        </a:ext>
+                      </a:extLst>
+                    </a:blip>
+                    <a:stretch>
+                      <a:fillRect/>
+                    </a:stretch>
+                  </pic:blipFill>
+                  <pic:spPr>
+                    <a:xfrm>
+                      <a:off x="0" y="0"/>
+                      <a:ext cx="5943600" cy="2034540"/>
+                    </a:xfrm>
+                    <a:prstGeom prst="rect">
+                      <a:avLst/>
+                    </a:prstGeom>
+                  </pic:spPr>
+                </pic:pic>
+              </a:graphicData>
+            </a:graphic>
+          </wp:inline>
+        </w:drawing>
+      </w:r>
+    </w:p>
+    <w:p>
+      <w:pPr>
+        <w:pStyle w:val="BodyText2"/>
+        <w:ind w:firstLine="0"/>
+        <w:rPr>
+          <w:rFonts w:ascii="Times New Roman" w:hAnsi="Times New Roman"/>
+        </w:rPr>
+      </w:pPr>
+      <w:r>
+        <w:rPr>
+          <w:rFonts w:ascii="Times New Roman" w:hAnsi="Times New Roman"/>
+        </w:rPr>
+        <w:t xml:space="preserve">Screen Shot 10 Abstract </w:t>
+      </w:r>
+      <w:proofErr w:type="spellStart"/>
+      <w:r>
+        <w:rPr>
+          <w:rFonts w:ascii="Times New Roman" w:hAnsi="Times New Roman"/>
+        </w:rPr>
+        <w:t>AnimalsDemo</w:t>
+      </w:r>
+      <w:proofErr w:type="spellEnd"/>
+    </w:p>
+    <w:p>
+      <w:pPr>
+        <w:pStyle w:val="BodyText2"/>
+        <w:ind w:firstLine="0"/>
+        <w:rPr>
+          <w:rFonts w:ascii="Times New Roman" w:hAnsi="Times New Roman"/>
+        </w:rPr>
+      </w:pPr>
+      <w:r>
+        <w:rPr>
+          <w:rFonts w:ascii="Times New Roman" w:hAnsi="Times New Roman"/>
+          <w:noProof/>
+        </w:rPr>
+        <w:drawing>
+          <wp:inline distT="0" distB="0" distL="0" distR="0" wp14:anchorId="3AD25021" wp14:editId="5DEA74CB">
+            <wp:extent cx="5943600" cy="2071370"/>
+            <wp:effectExtent l="0" t="0" r="0" b="0"/>
+            <wp:docPr id="21" name="Picture 21"/>
+            <wp:cNvGraphicFramePr>
+              <a:graphicFrameLocks xmlns:a="http://schemas.openxmlformats.org/drawingml/2006/main" noChangeAspect="1"/>
+            </wp:cNvGraphicFramePr>
+            <a:graphic xmlns:a="http://schemas.openxmlformats.org/drawingml/2006/main">
+              <a:graphicData uri="http://schemas.openxmlformats.org/drawingml/2006/picture">
+                <pic:pic xmlns:pic="http://schemas.openxmlformats.org/drawingml/2006/picture">
+                  <pic:nvPicPr>
+                    <pic:cNvPr id="21" name="Screen Shot 2020-11-04 at 12.43.52 PM.png"/>
+                    <pic:cNvPicPr/>
+                  </pic:nvPicPr>
+                  <pic:blipFill>
+                    <a:blip r:embed="rId24">
+                      <a:extLst>
+                        <a:ext uri="{28A0092B-C50C-407E-A947-70E740481C1C}">
+                          <a14:useLocalDpi xmlns:a14="http://schemas.microsoft.com/office/drawing/2010/main" val="0"/>
+                        </a:ext>
+                      </a:extLst>
+                    </a:blip>
+                    <a:stretch>
+                      <a:fillRect/>
+                    </a:stretch>
+                  </pic:blipFill>
+                  <pic:spPr>
+                    <a:xfrm>
+                      <a:off x="0" y="0"/>
+                      <a:ext cx="5943600" cy="2071370"/>
+                    </a:xfrm>
+                    <a:prstGeom prst="rect">
+                      <a:avLst/>
+                    </a:prstGeom>
+                  </pic:spPr>
+                </pic:pic>
+              </a:graphicData>
+            </a:graphic>
+          </wp:inline>
+        </w:drawing>
+      </w:r>
+    </w:p>
+    <w:p>
+      <w:pPr>
+        <w:pStyle w:val="BodyText2"/>
+        <w:ind w:firstLine="0"/>
+        <w:rPr>
+          <w:rFonts w:ascii="Times New Roman" w:hAnsi="Times New Roman"/>
+        </w:rPr>
+      </w:pPr>
+      <w:r>
+        <w:rPr>
+          <w:rFonts w:ascii="Times New Roman" w:hAnsi="Times New Roman"/>
+        </w:rPr>
+        <w:t xml:space="preserve">Screen Shot 11 Final </w:t>
+      </w:r>
+      <w:r>
+        <w:rPr>
+          <w:rFonts w:ascii="Times New Roman" w:hAnsi="Times New Roman"/>
+        </w:rPr>
+        <w:t xml:space="preserve">pre Final keyword added to </w:t>
+      </w:r>
+      <w:proofErr w:type="spellStart"/>
+      <w:proofErr w:type="gramStart"/>
+      <w:r>
+        <w:rPr>
+          <w:rFonts w:ascii="Times New Roman" w:hAnsi="Times New Roman"/>
+        </w:rPr>
+        <w:t>getOlderBy</w:t>
+      </w:r>
+      <w:proofErr w:type="spellEnd"/>
+      <w:r>
+        <w:rPr>
+          <w:rFonts w:ascii="Times New Roman" w:hAnsi="Times New Roman"/>
+        </w:rPr>
+        <w:t>(</w:t>
+      </w:r>
+      <w:proofErr w:type="gramEnd"/>
+      <w:r>
+        <w:rPr>
+          <w:rFonts w:ascii="Times New Roman" w:hAnsi="Times New Roman"/>
+        </w:rPr>
+        <w:t>)</w:t>
+      </w:r>
+    </w:p>
+    <w:p>
+      <w:pPr>
+        <w:pStyle w:val="BodyText2"/>
+        <w:ind w:firstLine="0"/>
+        <w:rPr>
+          <w:rFonts w:ascii="Times New Roman" w:hAnsi="Times New Roman"/>
+        </w:rPr>
+      </w:pPr>
+      <w:r>
+        <w:rPr>
+          <w:rFonts w:ascii="Times New Roman" w:hAnsi="Times New Roman"/>
+          <w:noProof/>
+        </w:rPr>
+        <w:lastRenderedPageBreak/>
+        <w:drawing>
+          <wp:inline distT="0" distB="0" distL="0" distR="0" wp14:anchorId="78A99C91" wp14:editId="78664FFB">
+            <wp:extent cx="5842000" cy="1981200"/>
+            <wp:effectExtent l="0" t="0" r="0" b="0"/>
+            <wp:docPr id="22" name="Picture 22"/>
+            <wp:cNvGraphicFramePr>
+              <a:graphicFrameLocks xmlns:a="http://schemas.openxmlformats.org/drawingml/2006/main" noChangeAspect="1"/>
+            </wp:cNvGraphicFramePr>
+            <a:graphic xmlns:a="http://schemas.openxmlformats.org/drawingml/2006/main">
+              <a:graphicData uri="http://schemas.openxmlformats.org/drawingml/2006/picture">
+                <pic:pic xmlns:pic="http://schemas.openxmlformats.org/drawingml/2006/picture">
+                  <pic:nvPicPr>
+                    <pic:cNvPr id="22" name="Screen Shot 2020-11-04 at 4.45.01 PM.png"/>
+                    <pic:cNvPicPr/>
+                  </pic:nvPicPr>
+                  <pic:blipFill>
+                    <a:blip r:embed="rId25">
+                      <a:extLst>
+                        <a:ext uri="{28A0092B-C50C-407E-A947-70E740481C1C}">
+                          <a14:useLocalDpi xmlns:a14="http://schemas.microsoft.com/office/drawing/2010/main" val="0"/>
+                        </a:ext>
+                      </a:extLst>
+                    </a:blip>
+                    <a:stretch>
+                      <a:fillRect/>
+                    </a:stretch>
+                  </pic:blipFill>
+                  <pic:spPr>
+                    <a:xfrm>
+                      <a:off x="0" y="0"/>
+                      <a:ext cx="5842000" cy="1981200"/>
+                    </a:xfrm>
+                    <a:prstGeom prst="rect">
+                      <a:avLst/>
+                    </a:prstGeom>
+                  </pic:spPr>
+                </pic:pic>
+              </a:graphicData>
+            </a:graphic>
+          </wp:inline>
+        </w:drawing>
+      </w:r>
+    </w:p>
+    <w:p>
+      <w:pPr>
+        <w:pStyle w:val="BodyText2"/>
+        <w:ind w:firstLine="0"/>
+        <w:rPr>
+          <w:rFonts w:ascii="Times New Roman" w:hAnsi="Times New Roman"/>
+        </w:rPr>
+      </w:pPr>
+      <w:r>
+        <w:rPr>
+          <w:rFonts w:ascii="Times New Roman" w:hAnsi="Times New Roman"/>
+        </w:rPr>
+        <w:t xml:space="preserve">Screen Shot 12 Final post Final Keyword on </w:t>
+      </w:r>
+      <w:proofErr w:type="spellStart"/>
+      <w:proofErr w:type="gramStart"/>
+      <w:r>
+        <w:rPr>
+          <w:rFonts w:ascii="Times New Roman" w:hAnsi="Times New Roman"/>
+        </w:rPr>
+        <w:t>getOlderBy</w:t>
+      </w:r>
+      <w:proofErr w:type="spellEnd"/>
+      <w:r>
+        <w:rPr>
+          <w:rFonts w:ascii="Times New Roman" w:hAnsi="Times New Roman"/>
+        </w:rPr>
+        <w:t>(</w:t>
+      </w:r>
+      <w:proofErr w:type="gramEnd"/>
+      <w:r>
+        <w:rPr>
+          <w:rFonts w:ascii="Times New Roman" w:hAnsi="Times New Roman"/>
+        </w:rPr>
+        <w:t>) (throws error)</w:t>
+      </w:r>
       <w:bookmarkStart w:id="0" w:name="_GoBack"/>
       <w:bookmarkEnd w:id="0"/>
     </w:p>
@@ -310,111 +1151,50 @@
       <w:r>
         <w:rPr>
           <w:rFonts w:ascii="Times New Roman" w:hAnsi="Times New Roman"/>
-        </w:rPr>
-        <w:t>Screen Shot 4</w:t>
-      </w:r>
-    </w:p>
-    <w:p>
-      <w:pPr>
-        <w:pStyle w:val="BodyText2"/>
-        <w:ind w:firstLine="0"/>
-        <w:rPr>
-          <w:rFonts w:ascii="Times New Roman" w:hAnsi="Times New Roman"/>
-        </w:rPr>
-      </w:pPr>
-      <w:r>
-        <w:rPr>
-          <w:rFonts w:ascii="Times New Roman" w:hAnsi="Times New Roman"/>
-        </w:rPr>
-        <w:t>Screen shot 5</w:t>
-      </w:r>
-    </w:p>
-    <w:p>
-      <w:pPr>
-        <w:pStyle w:val="BodyText2"/>
-        <w:ind w:firstLine="0"/>
-        <w:rPr>
-          <w:rFonts w:ascii="Times New Roman" w:hAnsi="Times New Roman"/>
-        </w:rPr>
-      </w:pPr>
-      <w:r>
-        <w:rPr>
-          <w:rFonts w:ascii="Times New Roman" w:hAnsi="Times New Roman"/>
-        </w:rPr>
-        <w:t>Screen shot 6</w:t>
-      </w:r>
-    </w:p>
-    <w:p>
-      <w:pPr>
-        <w:pStyle w:val="BodyText2"/>
-        <w:ind w:firstLine="0"/>
-        <w:rPr>
-          <w:rFonts w:ascii="Times New Roman" w:hAnsi="Times New Roman"/>
-        </w:rPr>
-      </w:pPr>
-      <w:r>
-        <w:rPr>
-          <w:rFonts w:ascii="Times New Roman" w:hAnsi="Times New Roman"/>
-        </w:rPr>
-        <w:t>Screen Shot 7</w:t>
-      </w:r>
-    </w:p>
-    <w:p>
-      <w:pPr>
-        <w:pStyle w:val="BodyText2"/>
-        <w:ind w:firstLine="0"/>
-        <w:rPr>
-          <w:rFonts w:ascii="Times New Roman" w:hAnsi="Times New Roman"/>
-        </w:rPr>
-      </w:pPr>
-      <w:r>
-        <w:rPr>
-          <w:rFonts w:ascii="Times New Roman" w:hAnsi="Times New Roman"/>
-        </w:rPr>
-        <w:t>Screen shot 8</w:t>
-      </w:r>
-    </w:p>
-    <w:p>
-      <w:pPr>
-        <w:pStyle w:val="BodyText2"/>
-        <w:ind w:firstLine="0"/>
-        <w:rPr>
-          <w:rFonts w:ascii="Times New Roman" w:hAnsi="Times New Roman"/>
-        </w:rPr>
-      </w:pPr>
-      <w:r>
-        <w:rPr>
-          <w:rFonts w:ascii="Times New Roman" w:hAnsi="Times New Roman"/>
-        </w:rPr>
-        <w:t>Screen shot 9.</w:t>
-      </w:r>
-    </w:p>
-    <w:p>
-      <w:pPr>
-        <w:pStyle w:val="BodyText2"/>
-        <w:ind w:firstLine="0"/>
-        <w:rPr>
-          <w:rFonts w:ascii="Times New Roman" w:hAnsi="Times New Roman"/>
-        </w:rPr>
-      </w:pPr>
-    </w:p>
-    <w:p>
-      <w:pPr>
-        <w:pStyle w:val="BodyText2"/>
-        <w:ind w:firstLine="0"/>
-        <w:rPr>
-          <w:rFonts w:ascii="Times New Roman" w:hAnsi="Times New Roman"/>
-        </w:rPr>
-      </w:pPr>
-    </w:p>
-    <w:p>
-      <w:pPr>
-        <w:pStyle w:val="BodyText2"/>
-        <w:ind w:firstLine="0"/>
-        <w:rPr>
-          <w:rFonts w:ascii="Times New Roman" w:hAnsi="Times New Roman"/>
-        </w:rPr>
-      </w:pPr>
+          <w:noProof/>
+        </w:rPr>
+        <w:drawing>
+          <wp:inline distT="0" distB="0" distL="0" distR="0" wp14:anchorId="71621F92" wp14:editId="4EEED255">
+            <wp:extent cx="5943600" cy="2334260"/>
+            <wp:effectExtent l="0" t="0" r="0" b="2540"/>
+            <wp:docPr id="23" name="Picture 23"/>
+            <wp:cNvGraphicFramePr>
+              <a:graphicFrameLocks xmlns:a="http://schemas.openxmlformats.org/drawingml/2006/main" noChangeAspect="1"/>
+            </wp:cNvGraphicFramePr>
+            <a:graphic xmlns:a="http://schemas.openxmlformats.org/drawingml/2006/main">
+              <a:graphicData uri="http://schemas.openxmlformats.org/drawingml/2006/picture">
+                <pic:pic xmlns:pic="http://schemas.openxmlformats.org/drawingml/2006/picture">
+                  <pic:nvPicPr>
+                    <pic:cNvPr id="23" name="Screen Shot 2020-11-04 at 4.48.01 PM.png"/>
+                    <pic:cNvPicPr/>
+                  </pic:nvPicPr>
+                  <pic:blipFill>
+                    <a:blip r:embed="rId26">
+                      <a:extLst>
+                        <a:ext uri="{28A0092B-C50C-407E-A947-70E740481C1C}">
+                          <a14:useLocalDpi xmlns:a14="http://schemas.microsoft.com/office/drawing/2010/main" val="0"/>
+                        </a:ext>
+                      </a:extLst>
+                    </a:blip>
+                    <a:stretch>
+                      <a:fillRect/>
+                    </a:stretch>
+                  </pic:blipFill>
+                  <pic:spPr>
+                    <a:xfrm>
+                      <a:off x="0" y="0"/>
+                      <a:ext cx="5943600" cy="2334260"/>
+                    </a:xfrm>
+                    <a:prstGeom prst="rect">
+                      <a:avLst/>
+                    </a:prstGeom>
+                  </pic:spPr>
+                </pic:pic>
+              </a:graphicData>
+            </a:graphic>
+          </wp:inline>
+        </w:drawing>
+      </w:r>
     </w:p>
     <w:p>
       <w:pPr>
@@ -453,7 +1233,6 @@
         <w:rPr>
           <w:rFonts w:ascii="Times New Roman" w:hAnsi="Times New Roman"/>
         </w:rPr>
-        <w:lastRenderedPageBreak/>
         <w:t xml:space="preserve">ASP.NET MVC (n.d.). </w:t>
       </w:r>
       <w:r>
@@ -463,7 +1242,7 @@
         </w:rPr>
         <w:t xml:space="preserve">Overview.  Retrieved from: </w:t>
       </w:r>
-      <w:hyperlink r:id="rId16" w:history="1">
+      <w:hyperlink r:id="rId27" w:history="1">
         <w:r>
           <w:rPr>
             <w:rStyle w:val="Hyperlink"/>
@@ -500,7 +1279,7 @@
         </w:rPr>
         <w:t xml:space="preserve">Life Cycle.  Retrieved from: </w:t>
       </w:r>
-      <w:hyperlink r:id="rId17" w:history="1">
+      <w:hyperlink r:id="rId28" w:history="1">
         <w:r>
           <w:rPr>
             <w:rStyle w:val="Hyperlink"/>
@@ -531,7 +1310,7 @@
         </w:rPr>
         <w:t xml:space="preserve">Routing.  Retrieved from: </w:t>
       </w:r>
-      <w:hyperlink r:id="rId18" w:history="1">
+      <w:hyperlink r:id="rId29" w:history="1">
         <w:r>
           <w:rPr>
             <w:rStyle w:val="Hyperlink"/>
@@ -553,6 +1332,7 @@
         <w:rPr>
           <w:rFonts w:ascii="Times New Roman" w:hAnsi="Times New Roman"/>
         </w:rPr>
+        <w:lastRenderedPageBreak/>
         <w:t xml:space="preserve">ASP.NET MVC (n.d.). </w:t>
       </w:r>
       <w:r>
@@ -569,7 +1349,7 @@
         </w:rPr>
         <w:t xml:space="preserve">.  Retrieved from: </w:t>
       </w:r>
-      <w:hyperlink r:id="rId19" w:history="1">
+      <w:hyperlink r:id="rId30" w:history="1">
         <w:r>
           <w:rPr>
             <w:rStyle w:val="Hyperlink"/>
@@ -607,7 +1387,7 @@
         </w:rPr>
         <w:t xml:space="preserve">.  Retrieved from: </w:t>
       </w:r>
-      <w:hyperlink r:id="rId20" w:history="1">
+      <w:hyperlink r:id="rId31" w:history="1">
         <w:r>
           <w:rPr>
             <w:rStyle w:val="Hyperlink"/>
@@ -646,7 +1426,7 @@
         </w:rPr>
         <w:t xml:space="preserve">.  Retrieved from: </w:t>
       </w:r>
-      <w:hyperlink r:id="rId21" w:history="1">
+      <w:hyperlink r:id="rId32" w:history="1">
         <w:r>
           <w:rPr>
             <w:rStyle w:val="Hyperlink"/>
@@ -697,7 +1477,7 @@
           <w:rFonts w:ascii="Times New Roman" w:hAnsi="Times New Roman"/>
         </w:rPr>
       </w:pPr>
-      <w:hyperlink r:id="rId22" w:history="1">
+      <w:hyperlink r:id="rId33" w:history="1">
         <w:r>
           <w:rPr>
             <w:rStyle w:val="Hyperlink"/>
@@ -772,7 +1552,7 @@
       </w:pPr>
     </w:p>
     <w:sectPr>
-      <w:headerReference w:type="default" r:id="rId23"/>
+      <w:headerReference w:type="default" r:id="rId34"/>
       <w:pgSz w:w="12240" w:h="15840" w:code="1"/>
       <w:pgMar w:top="1440" w:right="1440" w:bottom="1440" w:left="1440" w:header="720" w:footer="720" w:gutter="0"/>
       <w:pgNumType w:start="2"/>
@@ -2138,7 +2918,7 @@
 </file>
 
 <file path=customXml/itemProps6.xml><?xml version="1.0" encoding="utf-8"?>
-<ds:datastoreItem xmlns:ds="http://schemas.openxmlformats.org/officeDocument/2006/customXml" ds:itemID="{88FF7E10-D040-9341-9E0D-F1F2DDFC3862}">
+<ds:datastoreItem xmlns:ds="http://schemas.openxmlformats.org/officeDocument/2006/customXml" ds:itemID="{46A23915-6751-6C4B-8CEA-7CF856647427}">
   <ds:schemaRefs>
     <ds:schemaRef ds:uri="http://schemas.openxmlformats.org/officeDocument/2006/bibliography"/>
   </ds:schemaRefs>

</xml_diff>